<commit_message>
added establishment in bolinao
</commit_message>
<xml_diff>
--- a/REQUEST-LETTER.docx
+++ b/REQUEST-LETTER.docx
@@ -266,6 +266,7 @@
           <w:lang w:val="en-US"/>
         </w:rPr>
       </w:pPr>
+      <w:proofErr w:type="spellStart"/>
       <w:r>
         <w:rPr>
           <w:rFonts w:ascii="Times New Roman" w:hAnsi="Times New Roman" w:cs="Times New Roman"/>
@@ -276,6 +277,7 @@
         </w:rPr>
         <w:t>Bolinao</w:t>
       </w:r>
+      <w:proofErr w:type="spellEnd"/>
       <w:r>
         <w:rPr>
           <w:rFonts w:ascii="Times New Roman" w:hAnsi="Times New Roman" w:cs="Times New Roman"/>
@@ -384,7 +386,21 @@
           <w:rFonts w:ascii="Times New Roman" w:hAnsi="Times New Roman" w:cs="Times New Roman"/>
           <w:lang w:val="en-US"/>
         </w:rPr>
-        <w:t xml:space="preserve"> De Guzman</w:t>
+        <w:t xml:space="preserve"> De Guz</w:t>
+      </w:r>
+      <w:r>
+        <w:rPr>
+          <w:rFonts w:ascii="Times New Roman" w:hAnsi="Times New Roman" w:cs="Times New Roman"/>
+          <w:lang w:val="en-US"/>
+        </w:rPr>
+        <w:t>m</w:t>
+      </w:r>
+      <w:r>
+        <w:rPr>
+          <w:rFonts w:ascii="Times New Roman" w:hAnsi="Times New Roman" w:cs="Times New Roman"/>
+          <w:lang w:val="en-US"/>
+        </w:rPr>
+        <w:t>an</w:t>
       </w:r>
       <w:r>
         <w:rPr>
@@ -1060,8 +1076,18 @@
           <w:iCs/>
         </w:rPr>
         <w:tab/>
+      </w:r>
+      <w:proofErr w:type="spellStart"/>
+      <w:r>
+        <w:rPr>
+          <w:rFonts w:ascii="Times New Roman" w:hAnsi="Times New Roman" w:cs="Times New Roman"/>
+          <w:bCs/>
+          <w:i/>
+          <w:iCs/>
+        </w:rPr>
         <w:t>Member</w:t>
       </w:r>
+      <w:proofErr w:type="spellEnd"/>
     </w:p>
     <w:p>
       <w:pPr>

</xml_diff>